<commit_message>
Atualização unit 4 of 8 - Trilha "Debugging ..."
</commit_message>
<xml_diff>
--- a/READEME.docx
+++ b/READEME.docx
@@ -255,469 +255,9 @@
         </w:rPr>
       </w:pPr>
     </w:p>
-    <w:p>
-      <w:pPr>
-        <w:rPr>
-          <w:lang w:val="en-US"/>
-        </w:rPr>
-      </w:pPr>
-      <w:r>
-        <w:rPr>
-          <w:lang w:val="en-US"/>
-        </w:rPr>
-        <w:t>Module: Create a new .NET project and work with dependencies</w:t>
-      </w:r>
-    </w:p>
-    <w:p>
-      <w:pPr>
-        <w:rPr>
-          <w:lang w:val="en-US"/>
-        </w:rPr>
-      </w:pPr>
-      <w:r>
-        <w:rPr>
-          <w:lang w:val="en-US"/>
-        </w:rPr>
-        <w:t>Unit 2 of 7</w:t>
-      </w:r>
-    </w:p>
-    <w:p>
-      <w:pPr>
-        <w:rPr>
-          <w:lang w:val="en-US"/>
-        </w:rPr>
-      </w:pPr>
-      <w:r>
-        <w:rPr>
-          <w:lang w:val="en-US"/>
-        </w:rPr>
-        <w:t>Evaluate a package</w:t>
-      </w:r>
-    </w:p>
-    <w:p>
-      <w:pPr>
-        <w:rPr>
-          <w:lang w:val="en-US"/>
-        </w:rPr>
-      </w:pPr>
-      <w:r>
-        <w:rPr>
-          <w:lang w:val="en-US"/>
-        </w:rPr>
-        <w:t xml:space="preserve">You can learn more about a package before installing it by going to https://www.nuget.org/packages/&lt;package name&gt;. This URL will take you to a detailed page </w:t>
-      </w:r>
-      <w:r>
-        <w:rPr>
-          <w:lang w:val="en-US"/>
-        </w:rPr>
-        <w:lastRenderedPageBreak/>
-        <w:t>for the package. Select the Dependencies drop-down list to see which packages it relies on to function.</w:t>
-      </w:r>
-    </w:p>
-    <w:p>
-      <w:pPr>
-        <w:rPr>
-          <w:lang w:val="en-US"/>
-        </w:rPr>
-      </w:pPr>
-    </w:p>
-    <w:p>
-      <w:pPr>
-        <w:rPr>
-          <w:lang w:val="en-US"/>
-        </w:rPr>
-      </w:pPr>
-      <w:proofErr w:type="spellStart"/>
-      <w:r>
-        <w:rPr>
-          <w:lang w:val="en-US"/>
-        </w:rPr>
-        <w:t>Dúvida</w:t>
-      </w:r>
-      <w:proofErr w:type="spellEnd"/>
-    </w:p>
-    <w:p>
-      <w:pPr>
-        <w:rPr>
-          <w:lang w:val="en-US"/>
-        </w:rPr>
-      </w:pPr>
-      <w:r>
-        <w:rPr>
-          <w:lang w:val="en-US"/>
-        </w:rPr>
-        <w:t>The number of listed dependencies might not tell the whole truth. If you download a package, you might end up with a package dependency that contains dozens of packages. Why is that? Every package has a list of dependencies. To ensure that you can use a package, all dependencies are crawled and downloaded when you run the dotnet add package &lt;package name&gt; command.</w:t>
-      </w:r>
-    </w:p>
-    <w:p>
-      <w:pPr>
-        <w:rPr>
-          <w:lang w:val="en-US"/>
-        </w:rPr>
-      </w:pPr>
-    </w:p>
-    <w:p>
-      <w:pPr>
-        <w:rPr>
-          <w:lang w:val="en-US"/>
-        </w:rPr>
-      </w:pPr>
-      <w:r>
-        <w:rPr>
-          <w:lang w:val="en-US"/>
-        </w:rPr>
-        <w:t>NuGet registry and dotnet tool</w:t>
-      </w:r>
-    </w:p>
-    <w:p>
-      <w:pPr>
-        <w:rPr>
-          <w:lang w:val="en-US"/>
-        </w:rPr>
-      </w:pPr>
-      <w:r>
-        <w:rPr>
-          <w:lang w:val="en-US"/>
-        </w:rPr>
-        <w:t xml:space="preserve">When you run dotnet add package &lt;name of dependency&gt;, .NET goes to a global registry called the NuGet.org registry and looks for the code to download. It's located at https://nuget.org. You can also browse through this page for </w:t>
-      </w:r>
-      <w:proofErr w:type="gramStart"/>
-      <w:r>
-        <w:rPr>
-          <w:lang w:val="en-US"/>
-        </w:rPr>
-        <w:t>packages, if</w:t>
-      </w:r>
-      <w:proofErr w:type="gramEnd"/>
-      <w:r>
-        <w:rPr>
-          <w:lang w:val="en-US"/>
-        </w:rPr>
-        <w:t xml:space="preserve"> you visit it by using a browser. Every package has a dedicated website that you can go to.</w:t>
-      </w:r>
-    </w:p>
-    <w:p>
-      <w:pPr>
-        <w:rPr>
-          <w:lang w:val="en-US"/>
-        </w:rPr>
-      </w:pPr>
-    </w:p>
-    <w:p>
-      <w:pPr>
-        <w:rPr>
-          <w:lang w:val="en-US"/>
-        </w:rPr>
-      </w:pPr>
-      <w:r>
-        <w:rPr>
-          <w:lang w:val="en-US"/>
-        </w:rPr>
-        <w:t>Unit 3 of 7</w:t>
-      </w:r>
-    </w:p>
-    <w:p>
-      <w:pPr>
-        <w:rPr>
-          <w:lang w:val="en-US"/>
-        </w:rPr>
-      </w:pPr>
-    </w:p>
-    <w:p>
-      <w:pPr>
-        <w:rPr>
-          <w:lang w:val="en-US"/>
-        </w:rPr>
-      </w:pPr>
-    </w:p>
-    <w:p>
-      <w:pPr>
-        <w:rPr>
-          <w:lang w:val="en-US"/>
-        </w:rPr>
-      </w:pPr>
-      <w:r>
-        <w:rPr>
-          <w:lang w:val="en-US"/>
-        </w:rPr>
-        <w:t>Unit 7 of 7</w:t>
-      </w:r>
-    </w:p>
-    <w:p>
-      <w:pPr>
-        <w:rPr>
-          <w:b/>
-          <w:bCs/>
-          <w:lang w:val="en-US"/>
-        </w:rPr>
-      </w:pPr>
-      <w:r>
-        <w:rPr>
-          <w:b/>
-          <w:bCs/>
-          <w:lang w:val="en-US"/>
-        </w:rPr>
-        <w:t>Additional resources</w:t>
-      </w:r>
-    </w:p>
-    <w:p>
-      <w:pPr>
-        <w:numPr>
-          <w:ilvl w:val="0"/>
-          <w:numId w:val="1"/>
-        </w:numPr>
-        <w:rPr>
-          <w:lang w:val="en-US"/>
-        </w:rPr>
-      </w:pPr>
-      <w:r>
-        <w:rPr>
-          <w:lang w:val="en-US"/>
-        </w:rPr>
-        <w:t>Review the official </w:t>
-      </w:r>
-      <w:hyperlink r:id="rId8" w:history="1">
-        <w:r>
-          <w:rPr>
-            <w:rStyle w:val="Hyperlink"/>
-            <w:lang w:val="en-US"/>
-          </w:rPr>
-          <w:t>NuGet documentation</w:t>
-        </w:r>
-      </w:hyperlink>
-      <w:r>
-        <w:rPr>
-          <w:lang w:val="en-US"/>
-        </w:rPr>
-        <w:t>.</w:t>
-      </w:r>
-    </w:p>
-    <w:p>
-      <w:pPr>
-        <w:numPr>
-          <w:ilvl w:val="0"/>
-          <w:numId w:val="1"/>
-        </w:numPr>
-        <w:rPr>
-          <w:lang w:val="en-US"/>
-        </w:rPr>
-      </w:pPr>
-      <w:r>
-        <w:rPr>
-          <w:lang w:val="en-US"/>
-        </w:rPr>
-        <w:t>Review the official </w:t>
-      </w:r>
-      <w:hyperlink r:id="rId9" w:history="1">
-        <w:r>
-          <w:rPr>
-            <w:rStyle w:val="Hyperlink"/>
-            <w:lang w:val="en-US"/>
-          </w:rPr>
-          <w:t>.NET Core CLI documentation</w:t>
-        </w:r>
-      </w:hyperlink>
-      <w:r>
-        <w:rPr>
-          <w:lang w:val="en-US"/>
-        </w:rPr>
-        <w:t>.</w:t>
-      </w:r>
-    </w:p>
-    <w:p>
-      <w:pPr>
-        <w:numPr>
-          <w:ilvl w:val="0"/>
-          <w:numId w:val="1"/>
-        </w:numPr>
-        <w:rPr>
-          <w:lang w:val="en-US"/>
-        </w:rPr>
-      </w:pPr>
-      <w:r>
-        <w:rPr>
-          <w:lang w:val="en-US"/>
-        </w:rPr>
-        <w:t>Browse packages available on </w:t>
-      </w:r>
-      <w:hyperlink r:id="rId10" w:history="1">
-        <w:r>
-          <w:rPr>
-            <w:rStyle w:val="Hyperlink"/>
-            <w:lang w:val="en-US"/>
-          </w:rPr>
-          <w:t>NuGet</w:t>
-        </w:r>
-      </w:hyperlink>
-      <w:r>
-        <w:rPr>
-          <w:lang w:val="en-US"/>
-        </w:rPr>
-        <w:t>.</w:t>
-      </w:r>
-    </w:p>
-    <w:p>
-      <w:pPr>
-        <w:numPr>
-          <w:ilvl w:val="0"/>
-          <w:numId w:val="1"/>
-        </w:numPr>
-        <w:rPr>
-          <w:lang w:val="en-US"/>
-        </w:rPr>
-      </w:pPr>
-      <w:r>
-        <w:rPr>
-          <w:lang w:val="en-US"/>
-        </w:rPr>
-        <w:t>Check the </w:t>
-      </w:r>
-      <w:hyperlink r:id="rId11" w:history="1">
-        <w:r>
-          <w:rPr>
-            <w:rStyle w:val="Hyperlink"/>
-            <w:lang w:val="en-US"/>
-          </w:rPr>
-          <w:t>.NET website</w:t>
-        </w:r>
-      </w:hyperlink>
-      <w:r>
-        <w:rPr>
-          <w:lang w:val="en-US"/>
-        </w:rPr>
-        <w:t> for all things .NET.</w:t>
-      </w:r>
-    </w:p>
-    <w:p>
-      <w:pPr>
-        <w:numPr>
-          <w:ilvl w:val="0"/>
-          <w:numId w:val="1"/>
-        </w:numPr>
-        <w:rPr>
-          <w:lang w:val="en-US"/>
-        </w:rPr>
-      </w:pPr>
-      <w:r>
-        <w:rPr>
-          <w:lang w:val="en-US"/>
-        </w:rPr>
-        <w:t>Try </w:t>
-      </w:r>
-      <w:hyperlink r:id="rId12" w:history="1">
-        <w:r>
-          <w:rPr>
-            <w:rStyle w:val="Hyperlink"/>
-            <w:lang w:val="en-US"/>
-          </w:rPr>
-          <w:t>Visual Studio Code</w:t>
-        </w:r>
-      </w:hyperlink>
-      <w:r>
-        <w:rPr>
-          <w:lang w:val="en-US"/>
-        </w:rPr>
-        <w:t> for editing text and code files.</w:t>
-      </w:r>
-    </w:p>
-    <w:p>
-      <w:pPr>
-        <w:rPr>
-          <w:lang w:val="en-US"/>
-        </w:rPr>
-      </w:pPr>
-    </w:p>
-    <w:p>
-      <w:pPr>
-        <w:rPr>
-          <w:lang w:val="en-US"/>
-        </w:rPr>
-      </w:pPr>
-    </w:p>
-    <w:p>
-      <w:r>
-        <w:t xml:space="preserve">Obs.: </w:t>
-      </w:r>
-      <w:proofErr w:type="spellStart"/>
-      <w:r>
-        <w:t>Incluido</w:t>
-      </w:r>
-      <w:proofErr w:type="spellEnd"/>
-      <w:r>
-        <w:t xml:space="preserve"> o </w:t>
-      </w:r>
-      <w:proofErr w:type="spellStart"/>
-      <w:r>
-        <w:t>commando</w:t>
-      </w:r>
-      <w:proofErr w:type="spellEnd"/>
-    </w:p>
-    <w:p>
-      <w:proofErr w:type="spellStart"/>
-      <w:r>
-        <w:t>dotnet</w:t>
-      </w:r>
-      <w:proofErr w:type="spellEnd"/>
-      <w:r>
-        <w:t xml:space="preserve"> new </w:t>
-      </w:r>
-      <w:proofErr w:type="spellStart"/>
-      <w:r>
-        <w:t>gitignore</w:t>
-      </w:r>
-      <w:proofErr w:type="spellEnd"/>
-    </w:p>
-    <w:p/>
-    <w:p/>
-    <w:p>
-      <w:r>
-        <w:br w:type="page"/>
-      </w:r>
-    </w:p>
-    <w:p>
-      <w:pPr>
-        <w:rPr>
-          <w:b/>
-          <w:bCs/>
-          <w:lang w:val="en-US"/>
-        </w:rPr>
-      </w:pPr>
-      <w:hyperlink r:id="rId13" w:history="1">
-        <w:r>
-          <w:rPr>
-            <w:rStyle w:val="Hyperlink"/>
-            <w:b/>
-            <w:bCs/>
-            <w:lang w:val="en-US"/>
-          </w:rPr>
-          <w:t>Interactively debug .NET apps with the Visual Studio Code debugger</w:t>
-        </w:r>
-      </w:hyperlink>
-    </w:p>
-    <w:p>
-      <w:pPr>
-        <w:rPr>
-          <w:lang w:val="en-US"/>
-        </w:rPr>
-      </w:pPr>
-    </w:p>
-    <w:p>
-      <w:pPr>
-        <w:rPr>
-          <w:lang w:val="en-US"/>
-        </w:rPr>
-      </w:pPr>
-    </w:p>
-    <w:p>
-      <w:pPr>
-        <w:rPr>
-          <w:lang w:val="en-US"/>
-        </w:rPr>
-      </w:pPr>
-    </w:p>
     <w:sectPr>
-      <w:headerReference w:type="default" r:id="rId14"/>
-      <w:footerReference w:type="default" r:id="rId15"/>
+      <w:headerReference w:type="default" r:id="rId8"/>
+      <w:footerReference w:type="default" r:id="rId9"/>
       <w:pgSz w:w="11906" w:h="16838"/>
       <w:pgMar w:top="1417" w:right="1701" w:bottom="1417" w:left="1701" w:header="708" w:footer="708" w:gutter="0"/>
       <w:cols w:space="708"/>

</xml_diff>